<commit_message>
Se agrega la ultima version del trabajo en grupo(juego), por otro lado, se adjunto el taller del 28/09/2025
</commit_message>
<xml_diff>
--- a/ejericicios pruebas unitarias/Taller-pruebas-unitarias/Documentacion-Taller-Pruebas-unitarias.docx
+++ b/ejericicios pruebas unitarias/Taller-pruebas-unitarias/Documentacion-Taller-Pruebas-unitarias.docx
@@ -29,56 +29,8 @@
           <w:szCs w:val="24"/>
           <w:u w:val="none"/>
         </w:rPr>
-        <w:t xml:space="preserve">ruebas unitarias </w:t>
+        <w:t>ruebas unitarias</w:t>
       </w:r>
-    </w:p>
-    <w:p>
-      <w:pPr>
-        <w:spacing w:line="360" w:lineRule="auto"/>
-        <w:jc w:val="center"/>
-        <w:rPr>
-          <w:rFonts w:ascii="Times New Roman" w:hAnsi="Times New Roman" w:cs="Times New Roman"/>
-          <w:sz w:val="24"/>
-          <w:szCs w:val="24"/>
-          <w:u w:val="none"/>
-        </w:rPr>
-      </w:pPr>
-    </w:p>
-    <w:p>
-      <w:pPr>
-        <w:spacing w:line="360" w:lineRule="auto"/>
-        <w:jc w:val="center"/>
-        <w:rPr>
-          <w:rFonts w:ascii="Times New Roman" w:hAnsi="Times New Roman" w:cs="Times New Roman"/>
-          <w:sz w:val="24"/>
-          <w:szCs w:val="24"/>
-          <w:u w:val="none"/>
-        </w:rPr>
-      </w:pPr>
-    </w:p>
-    <w:p>
-      <w:pPr>
-        <w:spacing w:line="360" w:lineRule="auto"/>
-        <w:jc w:val="center"/>
-        <w:rPr>
-          <w:rFonts w:ascii="Times New Roman" w:hAnsi="Times New Roman" w:cs="Times New Roman"/>
-          <w:sz w:val="24"/>
-          <w:szCs w:val="24"/>
-          <w:u w:val="none"/>
-        </w:rPr>
-      </w:pPr>
-    </w:p>
-    <w:p>
-      <w:pPr>
-        <w:spacing w:line="360" w:lineRule="auto"/>
-        <w:jc w:val="center"/>
-        <w:rPr>
-          <w:rFonts w:ascii="Times New Roman" w:hAnsi="Times New Roman" w:cs="Times New Roman"/>
-          <w:sz w:val="24"/>
-          <w:szCs w:val="24"/>
-          <w:u w:val="none"/>
-        </w:rPr>
-      </w:pPr>
       <w:r>
         <w:rPr>
           <w:rFonts w:ascii="Times New Roman" w:hAnsi="Times New Roman" w:cs="Times New Roman"/>
@@ -86,7 +38,7 @@
           <w:szCs w:val="24"/>
           <w:u w:val="none"/>
         </w:rPr>
-        <w:t xml:space="preserve">Carlos Alvarez Requena </w:t>
+        <w:t xml:space="preserve"> </w:t>
       </w:r>
     </w:p>
     <w:p>
@@ -104,19 +56,6 @@
     <w:p>
       <w:pPr>
         <w:spacing w:line="360" w:lineRule="auto"/>
-        <w:jc w:val="center"/>
-        <w:rPr>
-          <w:rFonts w:ascii="Times New Roman" w:hAnsi="Times New Roman" w:cs="Times New Roman"/>
-          <w:sz w:val="24"/>
-          <w:szCs w:val="24"/>
-          <w:u w:val="none"/>
-        </w:rPr>
-      </w:pPr>
-    </w:p>
-    <w:p>
-      <w:pPr>
-        <w:spacing w:line="360" w:lineRule="auto"/>
-        <w:jc w:val="center"/>
         <w:rPr>
           <w:rFonts w:ascii="Times New Roman" w:hAnsi="Times New Roman" w:cs="Times New Roman"/>
           <w:sz w:val="24"/>
@@ -131,20 +70,45 @@
           <w:szCs w:val="24"/>
           <w:u w:val="none"/>
         </w:rPr>
-        <w:t>Fundación universitaria de compensar.</w:t>
+        <w:tab/>
       </w:r>
-    </w:p>
-    <w:p>
-      <w:pPr>
-        <w:spacing w:line="360" w:lineRule="auto"/>
-        <w:jc w:val="center"/>
-        <w:rPr>
-          <w:rFonts w:ascii="Times New Roman" w:hAnsi="Times New Roman" w:cs="Times New Roman"/>
-          <w:sz w:val="24"/>
-          <w:szCs w:val="24"/>
-          <w:u w:val="none"/>
-        </w:rPr>
-      </w:pPr>
+      <w:r>
+        <w:rPr>
+          <w:rFonts w:ascii="Times New Roman" w:hAnsi="Times New Roman" w:cs="Times New Roman"/>
+          <w:sz w:val="24"/>
+          <w:szCs w:val="24"/>
+          <w:u w:val="none"/>
+        </w:rPr>
+        <w:tab/>
+      </w:r>
+      <w:r>
+        <w:rPr>
+          <w:rFonts w:ascii="Times New Roman" w:hAnsi="Times New Roman" w:cs="Times New Roman"/>
+          <w:sz w:val="24"/>
+          <w:szCs w:val="24"/>
+          <w:u w:val="none"/>
+        </w:rPr>
+        <w:tab/>
+      </w:r>
+      <w:r>
+        <w:rPr>
+          <w:rFonts w:ascii="Times New Roman" w:hAnsi="Times New Roman" w:cs="Times New Roman"/>
+          <w:sz w:val="24"/>
+          <w:szCs w:val="24"/>
+          <w:u w:val="none"/>
+        </w:rPr>
+        <w:tab/>
+      </w:r>
+      <w:r>
+        <w:rPr>
+          <w:rFonts w:ascii="Times New Roman" w:hAnsi="Times New Roman" w:cs="Times New Roman"/>
+          <w:sz w:val="24"/>
+          <w:szCs w:val="24"/>
+          <w:u w:val="none"/>
+        </w:rPr>
+        <w:tab/>
+        <w:t>Tatiana Sanchez</w:t>
+      </w:r>
     </w:p>
     <w:p>
       <w:pPr>
@@ -681,7 +645,7 @@
                 <w:szCs w:val="24"/>
                 <w:u w:val="none"/>
               </w:rPr>
-              <w:t xml:space="preserve">                  </w:t>
+              <w:t xml:space="preserve">        </w:t>
             </w:r>
             <w:r>
               <w:rPr>
@@ -699,7 +663,16 @@
                 <w:szCs w:val="24"/>
                 <w:u w:val="none"/>
               </w:rPr>
-              <w:t xml:space="preserve"> = 1</w:t>
+              <w:t xml:space="preserve"> = </w:t>
+            </w:r>
+            <w:r>
+              <w:rPr>
+                <w:rFonts w:ascii="Times New Roman" w:hAnsi="Times New Roman" w:cs="Times New Roman"/>
+                <w:sz w:val="24"/>
+                <w:szCs w:val="24"/>
+                <w:u w:val="none"/>
+              </w:rPr>
+              <w:t>3</w:t>
             </w:r>
           </w:p>
         </w:tc>
@@ -725,7 +698,7 @@
                 <w:szCs w:val="24"/>
                 <w:u w:val="none"/>
               </w:rPr>
-              <w:t xml:space="preserve">Se espera que, al ser dos números positivos sumados, la suma de como resultado, el numero 3 positivo. </w:t>
+              <w:t>6</w:t>
             </w:r>
           </w:p>
         </w:tc>
@@ -751,7 +724,7 @@
                 <w:szCs w:val="24"/>
                 <w:u w:val="none"/>
               </w:rPr>
-              <w:t xml:space="preserve">La suma al ser dos números positivos, el resultado fue 3 positivo, tal cual como se esperaba. </w:t>
+              <w:t>Resultado= 6</w:t>
             </w:r>
           </w:p>
         </w:tc>
@@ -831,28 +804,37 @@
                 <w:szCs w:val="24"/>
                 <w:u w:val="none"/>
               </w:rPr>
-              <w:t>1</w:t>
-            </w:r>
-          </w:p>
-          <w:p>
-            <w:pPr>
-              <w:spacing w:line="360" w:lineRule="auto"/>
-              <w:jc w:val="center"/>
-              <w:rPr>
-                <w:rFonts w:ascii="Times New Roman" w:hAnsi="Times New Roman" w:cs="Times New Roman"/>
-                <w:sz w:val="24"/>
-                <w:szCs w:val="24"/>
-                <w:u w:val="none"/>
-              </w:rPr>
-            </w:pPr>
-            <w:r>
-              <w:rPr>
-                <w:rFonts w:ascii="Times New Roman" w:hAnsi="Times New Roman" w:cs="Times New Roman"/>
-                <w:sz w:val="24"/>
-                <w:szCs w:val="24"/>
-                <w:u w:val="none"/>
-              </w:rPr>
-              <w:t>b= 2</w:t>
+              <w:t>3</w:t>
+            </w:r>
+          </w:p>
+          <w:p>
+            <w:pPr>
+              <w:spacing w:line="360" w:lineRule="auto"/>
+              <w:jc w:val="center"/>
+              <w:rPr>
+                <w:rFonts w:ascii="Times New Roman" w:hAnsi="Times New Roman" w:cs="Times New Roman"/>
+                <w:sz w:val="24"/>
+                <w:szCs w:val="24"/>
+                <w:u w:val="none"/>
+              </w:rPr>
+            </w:pPr>
+            <w:r>
+              <w:rPr>
+                <w:rFonts w:ascii="Times New Roman" w:hAnsi="Times New Roman" w:cs="Times New Roman"/>
+                <w:sz w:val="24"/>
+                <w:szCs w:val="24"/>
+                <w:u w:val="none"/>
+              </w:rPr>
+              <w:t xml:space="preserve">b= </w:t>
+            </w:r>
+            <w:r>
+              <w:rPr>
+                <w:rFonts w:ascii="Times New Roman" w:hAnsi="Times New Roman" w:cs="Times New Roman"/>
+                <w:sz w:val="24"/>
+                <w:szCs w:val="24"/>
+                <w:u w:val="none"/>
+              </w:rPr>
+              <w:t>3</w:t>
             </w:r>
           </w:p>
           <w:p>
@@ -890,7 +872,7 @@
                 <w:szCs w:val="24"/>
                 <w:u w:val="none"/>
               </w:rPr>
-              <w:t>Se espera que el resultado sea 1, ya que aplicando la ley de los signos + * -, debe restarle 1 a 2</w:t>
+              <w:t>0</w:t>
             </w:r>
           </w:p>
         </w:tc>
@@ -916,7 +898,7 @@
                 <w:szCs w:val="24"/>
                 <w:u w:val="none"/>
               </w:rPr>
-              <w:t xml:space="preserve">El resultado que obtuve fue 1 como se esperaba porque se aplico la ley de los signos. </w:t>
+              <w:t>Resultado = 0</w:t>
             </w:r>
           </w:p>
         </w:tc>
@@ -952,7 +934,6 @@
                 <w:szCs w:val="24"/>
                 <w:u w:val="none"/>
               </w:rPr>
-              <w:lastRenderedPageBreak/>
               <w:t>Las variables a y b, tomaran dos valores negativos</w:t>
             </w:r>
           </w:p>
@@ -979,7 +960,16 @@
                 <w:szCs w:val="24"/>
                 <w:u w:val="none"/>
               </w:rPr>
-              <w:t>a = -2</w:t>
+              <w:t>a = -</w:t>
+            </w:r>
+            <w:r>
+              <w:rPr>
+                <w:rFonts w:ascii="Times New Roman" w:hAnsi="Times New Roman" w:cs="Times New Roman"/>
+                <w:sz w:val="24"/>
+                <w:szCs w:val="24"/>
+                <w:u w:val="none"/>
+              </w:rPr>
+              <w:t>3</w:t>
             </w:r>
           </w:p>
           <w:p>
@@ -1026,7 +1016,7 @@
                 <w:szCs w:val="24"/>
                 <w:u w:val="none"/>
               </w:rPr>
-              <w:t>Debe arrojar un resultado negativo (-5), ya que se aplica igualmente la ley de los signos</w:t>
+              <w:t>-6</w:t>
             </w:r>
           </w:p>
         </w:tc>
@@ -1052,7 +1042,16 @@
                 <w:szCs w:val="24"/>
                 <w:u w:val="none"/>
               </w:rPr>
-              <w:t xml:space="preserve">El resultado obtenido fue -5 como se esperaba gracias a la ley de los signos. </w:t>
+              <w:t>Resultado = -6</w:t>
+            </w:r>
+            <w:r>
+              <w:rPr>
+                <w:rFonts w:ascii="Times New Roman" w:hAnsi="Times New Roman" w:cs="Times New Roman"/>
+                <w:sz w:val="24"/>
+                <w:szCs w:val="24"/>
+                <w:u w:val="none"/>
+              </w:rPr>
+              <w:t xml:space="preserve">. </w:t>
             </w:r>
           </w:p>
         </w:tc>
@@ -1122,6 +1121,7 @@
         <w:pStyle w:val="Ttulo1"/>
       </w:pPr>
       <w:r>
+        <w:lastRenderedPageBreak/>
         <w:t>Prueba-Caso 2</w:t>
       </w:r>
     </w:p>
@@ -1271,7 +1271,25 @@
                 <w:szCs w:val="24"/>
                 <w:u w:val="none"/>
               </w:rPr>
-              <w:t>La variable edad vas a tener 25 como valor</w:t>
+              <w:t xml:space="preserve">La variable edad vas a tener </w:t>
+            </w:r>
+            <w:r>
+              <w:rPr>
+                <w:rFonts w:ascii="Times New Roman" w:hAnsi="Times New Roman" w:cs="Times New Roman"/>
+                <w:sz w:val="24"/>
+                <w:szCs w:val="24"/>
+                <w:u w:val="none"/>
+              </w:rPr>
+              <w:t>40</w:t>
+            </w:r>
+            <w:r>
+              <w:rPr>
+                <w:rFonts w:ascii="Times New Roman" w:hAnsi="Times New Roman" w:cs="Times New Roman"/>
+                <w:sz w:val="24"/>
+                <w:szCs w:val="24"/>
+                <w:u w:val="none"/>
+              </w:rPr>
+              <w:t xml:space="preserve"> como valor</w:t>
             </w:r>
           </w:p>
         </w:tc>
@@ -1297,9 +1315,35 @@
                 <w:szCs w:val="24"/>
                 <w:u w:val="none"/>
               </w:rPr>
-              <w:t>Edad = 25</w:t>
-            </w:r>
-          </w:p>
+              <w:t xml:space="preserve">Edad = </w:t>
+            </w:r>
+            <w:r>
+              <w:rPr>
+                <w:rFonts w:ascii="Times New Roman" w:hAnsi="Times New Roman" w:cs="Times New Roman"/>
+                <w:sz w:val="24"/>
+                <w:szCs w:val="24"/>
+                <w:u w:val="none"/>
+              </w:rPr>
+              <w:t>40</w:t>
+            </w:r>
+          </w:p>
+          <w:p>
+            <w:pPr>
+              <w:spacing w:line="360" w:lineRule="auto"/>
+              <w:jc w:val="center"/>
+              <w:rPr>
+                <w:rFonts w:ascii="Times New Roman" w:hAnsi="Times New Roman" w:cs="Times New Roman"/>
+                <w:sz w:val="24"/>
+                <w:szCs w:val="24"/>
+                <w:u w:val="none"/>
+              </w:rPr>
+            </w:pPr>
+          </w:p>
+        </w:tc>
+        <w:tc>
+          <w:tcPr>
+            <w:tcW w:w="2207" w:type="dxa"/>
+          </w:tcPr>
           <w:p>
             <w:pPr>
               <w:spacing w:line="360" w:lineRule="auto"/>
@@ -1329,56 +1373,31 @@
           <w:p>
             <w:pPr>
               <w:spacing w:line="360" w:lineRule="auto"/>
-              <w:rPr>
-                <w:rFonts w:ascii="Times New Roman" w:hAnsi="Times New Roman" w:cs="Times New Roman"/>
-                <w:sz w:val="24"/>
-                <w:szCs w:val="24"/>
-                <w:u w:val="none"/>
-              </w:rPr>
-            </w:pPr>
-            <w:r>
-              <w:rPr>
-                <w:rFonts w:ascii="Times New Roman" w:hAnsi="Times New Roman" w:cs="Times New Roman"/>
-                <w:sz w:val="24"/>
-                <w:szCs w:val="24"/>
-                <w:u w:val="none"/>
-              </w:rPr>
-              <w:t>Al com</w:t>
-            </w:r>
-            <w:r>
-              <w:rPr>
-                <w:rFonts w:ascii="Times New Roman" w:hAnsi="Times New Roman" w:cs="Times New Roman"/>
-                <w:sz w:val="24"/>
-                <w:szCs w:val="24"/>
-                <w:u w:val="none"/>
-              </w:rPr>
-              <w:t xml:space="preserve">parar la variable resultadoEsperado con el resultado de la función de la clase, el resultado tiene que ser TRUE. </w:t>
-            </w:r>
-          </w:p>
-        </w:tc>
-        <w:tc>
-          <w:tcPr>
-            <w:tcW w:w="2207" w:type="dxa"/>
-          </w:tcPr>
-          <w:p>
-            <w:pPr>
-              <w:spacing w:line="360" w:lineRule="auto"/>
-              <w:jc w:val="center"/>
-              <w:rPr>
-                <w:rFonts w:ascii="Times New Roman" w:hAnsi="Times New Roman" w:cs="Times New Roman"/>
-                <w:sz w:val="24"/>
-                <w:szCs w:val="24"/>
-                <w:u w:val="none"/>
-              </w:rPr>
-            </w:pPr>
-            <w:r>
-              <w:rPr>
-                <w:rFonts w:ascii="Times New Roman" w:hAnsi="Times New Roman" w:cs="Times New Roman"/>
-                <w:sz w:val="24"/>
-                <w:szCs w:val="24"/>
-                <w:u w:val="none"/>
-              </w:rPr>
-              <w:t xml:space="preserve">Efectivamente el resultado esperado es el valor TRUE booleano, ya que se cumple la condición que sea mayor a 18. </w:t>
+              <w:jc w:val="center"/>
+              <w:rPr>
+                <w:rFonts w:ascii="Times New Roman" w:hAnsi="Times New Roman" w:cs="Times New Roman"/>
+                <w:sz w:val="24"/>
+                <w:szCs w:val="24"/>
+                <w:u w:val="none"/>
+              </w:rPr>
+            </w:pPr>
+            <w:r>
+              <w:rPr>
+                <w:rFonts w:ascii="Times New Roman" w:hAnsi="Times New Roman" w:cs="Times New Roman"/>
+                <w:sz w:val="24"/>
+                <w:szCs w:val="24"/>
+                <w:u w:val="none"/>
+              </w:rPr>
+              <w:t xml:space="preserve">Resultado= </w:t>
+            </w:r>
+            <w:r>
+              <w:rPr>
+                <w:rFonts w:ascii="Times New Roman" w:hAnsi="Times New Roman" w:cs="Times New Roman"/>
+                <w:sz w:val="24"/>
+                <w:szCs w:val="24"/>
+                <w:u w:val="none"/>
+              </w:rPr>
+              <w:t xml:space="preserve">TRUE. </w:t>
             </w:r>
           </w:p>
         </w:tc>
@@ -1414,7 +1433,16 @@
                 <w:szCs w:val="24"/>
                 <w:u w:val="none"/>
               </w:rPr>
-              <w:t>La variable edad toma el valor 17</w:t>
+              <w:t xml:space="preserve">La variable edad toma el valor </w:t>
+            </w:r>
+            <w:r>
+              <w:rPr>
+                <w:rFonts w:ascii="Times New Roman" w:hAnsi="Times New Roman" w:cs="Times New Roman"/>
+                <w:sz w:val="24"/>
+                <w:szCs w:val="24"/>
+                <w:u w:val="none"/>
+              </w:rPr>
+              <w:t>7</w:t>
             </w:r>
           </w:p>
         </w:tc>
@@ -1440,9 +1468,35 @@
                 <w:szCs w:val="24"/>
                 <w:u w:val="none"/>
               </w:rPr>
-              <w:t>Edad = 17</w:t>
-            </w:r>
-          </w:p>
+              <w:t xml:space="preserve">Edad = </w:t>
+            </w:r>
+            <w:r>
+              <w:rPr>
+                <w:rFonts w:ascii="Times New Roman" w:hAnsi="Times New Roman" w:cs="Times New Roman"/>
+                <w:sz w:val="24"/>
+                <w:szCs w:val="24"/>
+                <w:u w:val="none"/>
+              </w:rPr>
+              <w:t>7</w:t>
+            </w:r>
+          </w:p>
+          <w:p>
+            <w:pPr>
+              <w:spacing w:line="360" w:lineRule="auto"/>
+              <w:jc w:val="center"/>
+              <w:rPr>
+                <w:rFonts w:ascii="Times New Roman" w:hAnsi="Times New Roman" w:cs="Times New Roman"/>
+                <w:sz w:val="24"/>
+                <w:szCs w:val="24"/>
+                <w:u w:val="none"/>
+              </w:rPr>
+            </w:pPr>
+          </w:p>
+        </w:tc>
+        <w:tc>
+          <w:tcPr>
+            <w:tcW w:w="2207" w:type="dxa"/>
+          </w:tcPr>
           <w:p>
             <w:pPr>
               <w:spacing w:line="360" w:lineRule="auto"/>
@@ -1487,53 +1541,7 @@
                 <w:szCs w:val="24"/>
                 <w:u w:val="none"/>
               </w:rPr>
-              <w:t xml:space="preserve">El resultado debe ser FALSE al hacer la comparación con el resultado de la función </w:t>
-            </w:r>
-            <w:proofErr w:type="spellStart"/>
-            <w:r>
-              <w:rPr>
-                <w:rFonts w:ascii="Times New Roman" w:hAnsi="Times New Roman" w:cs="Times New Roman"/>
-                <w:sz w:val="24"/>
-                <w:szCs w:val="24"/>
-                <w:u w:val="none"/>
-              </w:rPr>
-              <w:t>EsMayor</w:t>
-            </w:r>
-            <w:proofErr w:type="spellEnd"/>
-            <w:r>
-              <w:rPr>
-                <w:rFonts w:ascii="Times New Roman" w:hAnsi="Times New Roman" w:cs="Times New Roman"/>
-                <w:sz w:val="24"/>
-                <w:szCs w:val="24"/>
-                <w:u w:val="none"/>
-              </w:rPr>
-              <w:t xml:space="preserve">. </w:t>
-            </w:r>
-          </w:p>
-        </w:tc>
-        <w:tc>
-          <w:tcPr>
-            <w:tcW w:w="2207" w:type="dxa"/>
-          </w:tcPr>
-          <w:p>
-            <w:pPr>
-              <w:spacing w:line="360" w:lineRule="auto"/>
-              <w:jc w:val="center"/>
-              <w:rPr>
-                <w:rFonts w:ascii="Times New Roman" w:hAnsi="Times New Roman" w:cs="Times New Roman"/>
-                <w:sz w:val="24"/>
-                <w:szCs w:val="24"/>
-                <w:u w:val="none"/>
-              </w:rPr>
-            </w:pPr>
-            <w:r>
-              <w:rPr>
-                <w:rFonts w:ascii="Times New Roman" w:hAnsi="Times New Roman" w:cs="Times New Roman"/>
-                <w:sz w:val="24"/>
-                <w:szCs w:val="24"/>
-                <w:u w:val="none"/>
-              </w:rPr>
-              <w:t>Efectivamente el resultado esperado es el valor FALSE booleano, ya que no se cumple la condición que sea mayor a 18.</w:t>
+              <w:t>Resultado= False</w:t>
             </w:r>
           </w:p>
         </w:tc>
@@ -1926,7 +1934,17 @@
                 <w:szCs w:val="24"/>
                 <w:u w:val="none"/>
               </w:rPr>
-              <w:t xml:space="preserve">Se obtuvo la cadena “JUNIT5” al concatenar las dos variables tipo String. </w:t>
+              <w:t xml:space="preserve">Se obtuvo la cadena “JUNIT5” al concatenar las dos </w:t>
+            </w:r>
+            <w:r>
+              <w:rPr>
+                <w:rFonts w:ascii="Times New Roman" w:hAnsi="Times New Roman" w:cs="Times New Roman"/>
+                <w:sz w:val="24"/>
+                <w:szCs w:val="24"/>
+                <w:u w:val="none"/>
+              </w:rPr>
+              <w:lastRenderedPageBreak/>
+              <w:t xml:space="preserve">variables tipo String. </w:t>
             </w:r>
           </w:p>
         </w:tc>
@@ -1953,6 +1971,7 @@
                 <w:szCs w:val="24"/>
                 <w:u w:val="none"/>
               </w:rPr>
+              <w:lastRenderedPageBreak/>
               <w:t>2. Se concatenan las dos cadenas de String tomando dos valores</w:t>
             </w:r>
           </w:p>
@@ -2234,9 +2253,46 @@
     </w:p>
     <w:p>
       <w:pPr>
+        <w:spacing w:line="360" w:lineRule="auto"/>
+        <w:jc w:val="center"/>
+        <w:rPr>
+          <w:rFonts w:ascii="Times New Roman" w:hAnsi="Times New Roman" w:cs="Times New Roman"/>
+          <w:sz w:val="24"/>
+          <w:szCs w:val="24"/>
+          <w:u w:val="none"/>
+        </w:rPr>
+      </w:pPr>
+    </w:p>
+    <w:p>
+      <w:pPr>
+        <w:spacing w:line="360" w:lineRule="auto"/>
+        <w:jc w:val="center"/>
+        <w:rPr>
+          <w:rFonts w:ascii="Times New Roman" w:hAnsi="Times New Roman" w:cs="Times New Roman"/>
+          <w:sz w:val="24"/>
+          <w:szCs w:val="24"/>
+          <w:u w:val="none"/>
+        </w:rPr>
+      </w:pPr>
+    </w:p>
+    <w:p>
+      <w:pPr>
+        <w:spacing w:line="360" w:lineRule="auto"/>
+        <w:jc w:val="center"/>
+        <w:rPr>
+          <w:rFonts w:ascii="Times New Roman" w:hAnsi="Times New Roman" w:cs="Times New Roman"/>
+          <w:sz w:val="24"/>
+          <w:szCs w:val="24"/>
+          <w:u w:val="none"/>
+        </w:rPr>
+      </w:pPr>
+    </w:p>
+    <w:p>
+      <w:pPr>
         <w:pStyle w:val="Ttulo1"/>
       </w:pPr>
       <w:r>
+        <w:lastRenderedPageBreak/>
         <w:t>Prueba-Caso 4</w:t>
       </w:r>
     </w:p>
@@ -2534,7 +2590,25 @@
                 <w:szCs w:val="24"/>
                 <w:u w:val="none"/>
               </w:rPr>
-              <w:t>Nombre=” Usuario”</w:t>
+              <w:t>Nombre=”</w:t>
+            </w:r>
+            <w:r>
+              <w:rPr>
+                <w:rFonts w:ascii="Times New Roman" w:hAnsi="Times New Roman" w:cs="Times New Roman"/>
+                <w:sz w:val="24"/>
+                <w:szCs w:val="24"/>
+                <w:u w:val="none"/>
+              </w:rPr>
+              <w:t>tati</w:t>
+            </w:r>
+            <w:r>
+              <w:rPr>
+                <w:rFonts w:ascii="Times New Roman" w:hAnsi="Times New Roman" w:cs="Times New Roman"/>
+                <w:sz w:val="24"/>
+                <w:szCs w:val="24"/>
+                <w:u w:val="none"/>
+              </w:rPr>
+              <w:t>”</w:t>
             </w:r>
           </w:p>
         </w:tc>
@@ -2560,7 +2634,25 @@
                 <w:szCs w:val="24"/>
                 <w:u w:val="none"/>
               </w:rPr>
-              <w:t>“Usuario”</w:t>
+              <w:t>“</w:t>
+            </w:r>
+            <w:r>
+              <w:rPr>
+                <w:rFonts w:ascii="Times New Roman" w:hAnsi="Times New Roman" w:cs="Times New Roman"/>
+                <w:sz w:val="24"/>
+                <w:szCs w:val="24"/>
+                <w:u w:val="none"/>
+              </w:rPr>
+              <w:t>tati</w:t>
+            </w:r>
+            <w:r>
+              <w:rPr>
+                <w:rFonts w:ascii="Times New Roman" w:hAnsi="Times New Roman" w:cs="Times New Roman"/>
+                <w:sz w:val="24"/>
+                <w:szCs w:val="24"/>
+                <w:u w:val="none"/>
+              </w:rPr>
+              <w:t>”</w:t>
             </w:r>
           </w:p>
         </w:tc>
@@ -2586,7 +2678,25 @@
                 <w:szCs w:val="24"/>
                 <w:u w:val="none"/>
               </w:rPr>
-              <w:t xml:space="preserve">Se obtuvo “Usuario” porque no se cumple la condición (que sea “admin”). </w:t>
+              <w:t>Se obtuvo “</w:t>
+            </w:r>
+            <w:r>
+              <w:rPr>
+                <w:rFonts w:ascii="Times New Roman" w:hAnsi="Times New Roman" w:cs="Times New Roman"/>
+                <w:sz w:val="24"/>
+                <w:szCs w:val="24"/>
+                <w:u w:val="none"/>
+              </w:rPr>
+              <w:t>tati”</w:t>
+            </w:r>
+            <w:r>
+              <w:rPr>
+                <w:rFonts w:ascii="Times New Roman" w:hAnsi="Times New Roman" w:cs="Times New Roman"/>
+                <w:sz w:val="24"/>
+                <w:szCs w:val="24"/>
+                <w:u w:val="none"/>
+              </w:rPr>
+              <w:t xml:space="preserve"> </w:t>
             </w:r>
           </w:p>
         </w:tc>
@@ -2746,7 +2856,6 @@
                 <w:szCs w:val="24"/>
                 <w:u w:val="none"/>
               </w:rPr>
-              <w:lastRenderedPageBreak/>
               <w:t xml:space="preserve">Se le da </w:t>
             </w:r>
             <w:r>
@@ -2782,7 +2891,25 @@
                 <w:szCs w:val="24"/>
                 <w:u w:val="none"/>
               </w:rPr>
-              <w:t>Precio=200,000$</w:t>
+              <w:t>Precio=</w:t>
+            </w:r>
+            <w:r>
+              <w:rPr>
+                <w:rFonts w:ascii="Times New Roman" w:hAnsi="Times New Roman" w:cs="Times New Roman"/>
+                <w:sz w:val="24"/>
+                <w:szCs w:val="24"/>
+                <w:u w:val="none"/>
+              </w:rPr>
+              <w:t>5</w:t>
+            </w:r>
+            <w:r>
+              <w:rPr>
+                <w:rFonts w:ascii="Times New Roman" w:hAnsi="Times New Roman" w:cs="Times New Roman"/>
+                <w:sz w:val="24"/>
+                <w:szCs w:val="24"/>
+                <w:u w:val="none"/>
+              </w:rPr>
+              <w:t>00,000$</w:t>
             </w:r>
           </w:p>
         </w:tc>
@@ -2808,7 +2935,16 @@
                 <w:szCs w:val="24"/>
                 <w:u w:val="none"/>
               </w:rPr>
-              <w:t>PrecioFinal=180,000</w:t>
+              <w:t>PrecioFinal=</w:t>
+            </w:r>
+            <w:r>
+              <w:rPr>
+                <w:rFonts w:ascii="Times New Roman" w:hAnsi="Times New Roman" w:cs="Times New Roman"/>
+                <w:sz w:val="24"/>
+                <w:szCs w:val="24"/>
+                <w:u w:val="none"/>
+              </w:rPr>
+              <w:t>450,000</w:t>
             </w:r>
           </w:p>
         </w:tc>
@@ -2834,7 +2970,7 @@
                 <w:szCs w:val="24"/>
                 <w:u w:val="none"/>
               </w:rPr>
-              <w:t xml:space="preserve">Se aplica el descuento a la compra porque se cumple la condición del método, es decir, el precio es mayor a 100,000$. </w:t>
+              <w:t>Se aplico el descuento de 10% a la compra</w:t>
             </w:r>
           </w:p>
         </w:tc>
@@ -2893,7 +3029,25 @@
                 <w:szCs w:val="24"/>
                 <w:u w:val="none"/>
               </w:rPr>
-              <w:t>Precio= 90,000$</w:t>
+              <w:t xml:space="preserve">Precio= </w:t>
+            </w:r>
+            <w:r>
+              <w:rPr>
+                <w:rFonts w:ascii="Times New Roman" w:hAnsi="Times New Roman" w:cs="Times New Roman"/>
+                <w:sz w:val="24"/>
+                <w:szCs w:val="24"/>
+                <w:u w:val="none"/>
+              </w:rPr>
+              <w:t>5</w:t>
+            </w:r>
+            <w:r>
+              <w:rPr>
+                <w:rFonts w:ascii="Times New Roman" w:hAnsi="Times New Roman" w:cs="Times New Roman"/>
+                <w:sz w:val="24"/>
+                <w:szCs w:val="24"/>
+                <w:u w:val="none"/>
+              </w:rPr>
+              <w:t>0,000$</w:t>
             </w:r>
           </w:p>
         </w:tc>
@@ -2919,7 +3073,25 @@
                 <w:szCs w:val="24"/>
                 <w:u w:val="none"/>
               </w:rPr>
-              <w:t>PrecioFinal=90,000$</w:t>
+              <w:t>PrecioFinal=</w:t>
+            </w:r>
+            <w:r>
+              <w:rPr>
+                <w:rFonts w:ascii="Times New Roman" w:hAnsi="Times New Roman" w:cs="Times New Roman"/>
+                <w:sz w:val="24"/>
+                <w:szCs w:val="24"/>
+                <w:u w:val="none"/>
+              </w:rPr>
+              <w:t>5</w:t>
+            </w:r>
+            <w:r>
+              <w:rPr>
+                <w:rFonts w:ascii="Times New Roman" w:hAnsi="Times New Roman" w:cs="Times New Roman"/>
+                <w:sz w:val="24"/>
+                <w:szCs w:val="24"/>
+                <w:u w:val="none"/>
+              </w:rPr>
+              <w:t>0,000$</w:t>
             </w:r>
           </w:p>
         </w:tc>
@@ -2945,7 +3117,25 @@
                 <w:szCs w:val="24"/>
                 <w:u w:val="none"/>
               </w:rPr>
-              <w:t xml:space="preserve">No se aplica el descuento a la compro porque no se cumple la condición del método. </w:t>
+              <w:t>No se aplica el descuento a la compr</w:t>
+            </w:r>
+            <w:r>
+              <w:rPr>
+                <w:rFonts w:ascii="Times New Roman" w:hAnsi="Times New Roman" w:cs="Times New Roman"/>
+                <w:sz w:val="24"/>
+                <w:szCs w:val="24"/>
+                <w:u w:val="none"/>
+              </w:rPr>
+              <w:t>a</w:t>
+            </w:r>
+            <w:r>
+              <w:rPr>
+                <w:rFonts w:ascii="Times New Roman" w:hAnsi="Times New Roman" w:cs="Times New Roman"/>
+                <w:sz w:val="24"/>
+                <w:szCs w:val="24"/>
+                <w:u w:val="none"/>
+              </w:rPr>
+              <w:t xml:space="preserve"> </w:t>
             </w:r>
           </w:p>
         </w:tc>
@@ -3231,7 +3421,6 @@
                 <w:szCs w:val="24"/>
                 <w:u w:val="none"/>
               </w:rPr>
-              <w:lastRenderedPageBreak/>
               <w:t xml:space="preserve">Se pondrá una palabra que sea un palíndromo </w:t>
             </w:r>
           </w:p>
@@ -3258,7 +3447,25 @@
                 <w:szCs w:val="24"/>
                 <w:u w:val="none"/>
               </w:rPr>
-              <w:t>Palabra = “sometemos”</w:t>
+              <w:t>Palabra = “</w:t>
+            </w:r>
+            <w:r>
+              <w:rPr>
+                <w:rFonts w:ascii="Times New Roman" w:hAnsi="Times New Roman" w:cs="Times New Roman"/>
+                <w:sz w:val="24"/>
+                <w:szCs w:val="24"/>
+                <w:u w:val="none"/>
+              </w:rPr>
+              <w:t>oso</w:t>
+            </w:r>
+            <w:r>
+              <w:rPr>
+                <w:rFonts w:ascii="Times New Roman" w:hAnsi="Times New Roman" w:cs="Times New Roman"/>
+                <w:sz w:val="24"/>
+                <w:szCs w:val="24"/>
+                <w:u w:val="none"/>
+              </w:rPr>
+              <w:t>”</w:t>
             </w:r>
           </w:p>
         </w:tc>
@@ -3310,7 +3517,7 @@
                 <w:szCs w:val="24"/>
                 <w:u w:val="none"/>
               </w:rPr>
-              <w:t>Resultado es TRUE porque cumple la condición del método (es palíndromo)</w:t>
+              <w:t xml:space="preserve">Resultado es TRUE </w:t>
             </w:r>
           </w:p>
         </w:tc>
@@ -3372,7 +3579,25 @@
                 <w:szCs w:val="24"/>
                 <w:u w:val="none"/>
               </w:rPr>
-              <w:t>Palabra= “carro”</w:t>
+              <w:t>Palabra= “</w:t>
+            </w:r>
+            <w:r>
+              <w:rPr>
+                <w:rFonts w:ascii="Times New Roman" w:hAnsi="Times New Roman" w:cs="Times New Roman"/>
+                <w:sz w:val="24"/>
+                <w:szCs w:val="24"/>
+                <w:u w:val="none"/>
+              </w:rPr>
+              <w:t>casa</w:t>
+            </w:r>
+            <w:r>
+              <w:rPr>
+                <w:rFonts w:ascii="Times New Roman" w:hAnsi="Times New Roman" w:cs="Times New Roman"/>
+                <w:sz w:val="24"/>
+                <w:szCs w:val="24"/>
+                <w:u w:val="none"/>
+              </w:rPr>
+              <w:t>”</w:t>
             </w:r>
           </w:p>
         </w:tc>
@@ -3424,7 +3649,7 @@
                 <w:szCs w:val="24"/>
                 <w:u w:val="none"/>
               </w:rPr>
-              <w:t>Resultado FALSE porque no es un palíndromo</w:t>
+              <w:t xml:space="preserve">Resultado FALSE </w:t>
             </w:r>
           </w:p>
         </w:tc>
@@ -3486,19 +3711,8 @@
                 <w:szCs w:val="24"/>
                 <w:u w:val="none"/>
               </w:rPr>
-              <w:t xml:space="preserve">Palabra= </w:t>
-            </w:r>
-            <w:proofErr w:type="spellStart"/>
-            <w:r>
-              <w:rPr>
-                <w:rFonts w:ascii="Times New Roman" w:hAnsi="Times New Roman" w:cs="Times New Roman"/>
-                <w:sz w:val="24"/>
-                <w:szCs w:val="24"/>
-                <w:u w:val="none"/>
-              </w:rPr>
-              <w:t>null</w:t>
-            </w:r>
-            <w:proofErr w:type="spellEnd"/>
+              <w:t>Palabra= null</w:t>
+            </w:r>
           </w:p>
         </w:tc>
         <w:tc>
@@ -3549,27 +3763,7 @@
                 <w:szCs w:val="24"/>
                 <w:u w:val="none"/>
               </w:rPr>
-              <w:t xml:space="preserve">Resultado FALSE porque cumple la primera condición del método (palabra == </w:t>
-            </w:r>
-            <w:proofErr w:type="spellStart"/>
-            <w:r>
-              <w:rPr>
-                <w:rFonts w:ascii="Times New Roman" w:hAnsi="Times New Roman" w:cs="Times New Roman"/>
-                <w:sz w:val="24"/>
-                <w:szCs w:val="24"/>
-                <w:u w:val="none"/>
-              </w:rPr>
-              <w:t>null</w:t>
-            </w:r>
-            <w:proofErr w:type="spellEnd"/>
-            <w:r>
-              <w:rPr>
-                <w:rFonts w:ascii="Times New Roman" w:hAnsi="Times New Roman" w:cs="Times New Roman"/>
-                <w:sz w:val="24"/>
-                <w:szCs w:val="24"/>
-                <w:u w:val="none"/>
-              </w:rPr>
-              <w:t xml:space="preserve">). </w:t>
+              <w:t xml:space="preserve">Resultado FALSE </w:t>
             </w:r>
           </w:p>
         </w:tc>
@@ -3766,7 +3960,25 @@
                 <w:szCs w:val="24"/>
                 <w:u w:val="none"/>
               </w:rPr>
-              <w:t>ArrayList con una tarea agregada “administrador”</w:t>
+              <w:t>ArrayList con una tarea agregada “</w:t>
+            </w:r>
+            <w:r>
+              <w:rPr>
+                <w:rFonts w:ascii="Times New Roman" w:hAnsi="Times New Roman" w:cs="Times New Roman"/>
+                <w:sz w:val="24"/>
+                <w:szCs w:val="24"/>
+                <w:u w:val="none"/>
+              </w:rPr>
+              <w:t>pintar</w:t>
+            </w:r>
+            <w:r>
+              <w:rPr>
+                <w:rFonts w:ascii="Times New Roman" w:hAnsi="Times New Roman" w:cs="Times New Roman"/>
+                <w:sz w:val="24"/>
+                <w:szCs w:val="24"/>
+                <w:u w:val="none"/>
+              </w:rPr>
+              <w:t>”</w:t>
             </w:r>
           </w:p>
         </w:tc>
@@ -3792,7 +4004,7 @@
                 <w:szCs w:val="24"/>
                 <w:u w:val="none"/>
               </w:rPr>
-              <w:t>Que el resultado sea diferente a NULL</w:t>
+              <w:t>NULL</w:t>
             </w:r>
           </w:p>
         </w:tc>
@@ -3851,6 +4063,7 @@
                 <w:szCs w:val="24"/>
                 <w:u w:val="none"/>
               </w:rPr>
+              <w:lastRenderedPageBreak/>
               <w:t>Se agrega un ArrayList Vacio</w:t>
             </w:r>
           </w:p>
@@ -3877,38 +4090,7 @@
                 <w:szCs w:val="24"/>
                 <w:u w:val="none"/>
               </w:rPr>
-              <w:t xml:space="preserve">ArrayList vacio y se llama al método </w:t>
-            </w:r>
-            <w:proofErr w:type="spellStart"/>
-            <w:proofErr w:type="gramStart"/>
-            <w:r>
-              <w:rPr>
-                <w:rFonts w:ascii="Times New Roman" w:hAnsi="Times New Roman" w:cs="Times New Roman"/>
-                <w:sz w:val="24"/>
-                <w:szCs w:val="24"/>
-                <w:u w:val="none"/>
-              </w:rPr>
-              <w:t>ObtenerTareas</w:t>
-            </w:r>
-            <w:proofErr w:type="spellEnd"/>
-            <w:r>
-              <w:rPr>
-                <w:rFonts w:ascii="Times New Roman" w:hAnsi="Times New Roman" w:cs="Times New Roman"/>
-                <w:sz w:val="24"/>
-                <w:szCs w:val="24"/>
-                <w:u w:val="none"/>
-              </w:rPr>
-              <w:t>(</w:t>
-            </w:r>
-            <w:proofErr w:type="gramEnd"/>
-            <w:r>
-              <w:rPr>
-                <w:rFonts w:ascii="Times New Roman" w:hAnsi="Times New Roman" w:cs="Times New Roman"/>
-                <w:sz w:val="24"/>
-                <w:szCs w:val="24"/>
-                <w:u w:val="none"/>
-              </w:rPr>
-              <w:t>)</w:t>
+              <w:t>ArrayList vacio y se llama al método ObtenerTareas()</w:t>
             </w:r>
           </w:p>
         </w:tc>
@@ -4149,10 +4331,10 @@
         <w:tblLook w:val="04A0" w:firstRow="1" w:lastRow="0" w:firstColumn="1" w:lastColumn="0" w:noHBand="0" w:noVBand="1"/>
       </w:tblPr>
       <w:tblGrid>
-        <w:gridCol w:w="2538"/>
-        <w:gridCol w:w="2404"/>
-        <w:gridCol w:w="1943"/>
-        <w:gridCol w:w="1943"/>
+        <w:gridCol w:w="2537"/>
+        <w:gridCol w:w="2177"/>
+        <w:gridCol w:w="2057"/>
+        <w:gridCol w:w="2057"/>
       </w:tblGrid>
       <w:tr>
         <w:tc>
@@ -4313,7 +4495,25 @@
                 <w:szCs w:val="24"/>
                 <w:u w:val="none"/>
               </w:rPr>
-              <w:t>Contraseña= “carlos12345”</w:t>
+              <w:t>Contraseña= “</w:t>
+            </w:r>
+            <w:r>
+              <w:rPr>
+                <w:rFonts w:ascii="Times New Roman" w:hAnsi="Times New Roman" w:cs="Times New Roman"/>
+                <w:sz w:val="24"/>
+                <w:szCs w:val="24"/>
+                <w:u w:val="none"/>
+              </w:rPr>
+              <w:t>tati</w:t>
+            </w:r>
+            <w:r>
+              <w:rPr>
+                <w:rFonts w:ascii="Times New Roman" w:hAnsi="Times New Roman" w:cs="Times New Roman"/>
+                <w:sz w:val="24"/>
+                <w:szCs w:val="24"/>
+                <w:u w:val="none"/>
+              </w:rPr>
+              <w:t>12345”</w:t>
             </w:r>
           </w:p>
         </w:tc>
@@ -4364,7 +4564,7 @@
                 <w:szCs w:val="24"/>
                 <w:u w:val="none"/>
               </w:rPr>
-              <w:t xml:space="preserve">                   TRUE, la contraseña cumple los parámetros para ser fuerte</w:t>
+              <w:t xml:space="preserve">                   TRUE</w:t>
             </w:r>
           </w:p>
         </w:tc>
@@ -4397,6 +4597,7 @@
                 <w:szCs w:val="24"/>
                 <w:u w:val="none"/>
               </w:rPr>
+              <w:lastRenderedPageBreak/>
               <w:t>Se agrega una contraseña corta</w:t>
             </w:r>
           </w:p>
@@ -4423,7 +4624,25 @@
                 <w:szCs w:val="24"/>
                 <w:u w:val="none"/>
               </w:rPr>
-              <w:t>Contraseña= “C1”</w:t>
+              <w:t>Contraseña= “</w:t>
+            </w:r>
+            <w:r>
+              <w:rPr>
+                <w:rFonts w:ascii="Times New Roman" w:hAnsi="Times New Roman" w:cs="Times New Roman"/>
+                <w:sz w:val="24"/>
+                <w:szCs w:val="24"/>
+                <w:u w:val="none"/>
+              </w:rPr>
+              <w:t>ta</w:t>
+            </w:r>
+            <w:r>
+              <w:rPr>
+                <w:rFonts w:ascii="Times New Roman" w:hAnsi="Times New Roman" w:cs="Times New Roman"/>
+                <w:sz w:val="24"/>
+                <w:szCs w:val="24"/>
+                <w:u w:val="none"/>
+              </w:rPr>
+              <w:t>”</w:t>
             </w:r>
           </w:p>
         </w:tc>
@@ -4475,7 +4694,7 @@
                 <w:szCs w:val="24"/>
                 <w:u w:val="none"/>
               </w:rPr>
-              <w:t>FALSE, la contraseña tiene menos de 8 caracteres por lo que retorna este resultado</w:t>
+              <w:t>FALSE</w:t>
             </w:r>
           </w:p>
         </w:tc>
@@ -4508,28 +4727,7 @@
                 <w:szCs w:val="24"/>
                 <w:u w:val="none"/>
               </w:rPr>
-              <w:lastRenderedPageBreak/>
-              <w:t xml:space="preserve">Se </w:t>
-            </w:r>
-            <w:proofErr w:type="spellStart"/>
-            <w:r>
-              <w:rPr>
-                <w:rFonts w:ascii="Times New Roman" w:hAnsi="Times New Roman" w:cs="Times New Roman"/>
-                <w:sz w:val="24"/>
-                <w:szCs w:val="24"/>
-                <w:u w:val="none"/>
-              </w:rPr>
-              <w:t>agraga</w:t>
-            </w:r>
-            <w:proofErr w:type="spellEnd"/>
-            <w:r>
-              <w:rPr>
-                <w:rFonts w:ascii="Times New Roman" w:hAnsi="Times New Roman" w:cs="Times New Roman"/>
-                <w:sz w:val="24"/>
-                <w:szCs w:val="24"/>
-                <w:u w:val="none"/>
-              </w:rPr>
-              <w:t xml:space="preserve"> una contraseña sin números (débil)</w:t>
+              <w:t>Se agraga una contraseña sin números (débil)</w:t>
             </w:r>
           </w:p>
         </w:tc>
@@ -4555,30 +4753,17 @@
                 <w:szCs w:val="24"/>
                 <w:u w:val="none"/>
               </w:rPr>
-              <w:t>Contraseña</w:t>
-            </w:r>
-            <w:proofErr w:type="gramStart"/>
-            <w:r>
-              <w:rPr>
-                <w:rFonts w:ascii="Times New Roman" w:hAnsi="Times New Roman" w:cs="Times New Roman"/>
-                <w:sz w:val="24"/>
-                <w:szCs w:val="24"/>
-                <w:u w:val="none"/>
-              </w:rPr>
-              <w:t>=”</w:t>
-            </w:r>
-            <w:proofErr w:type="spellStart"/>
-            <w:r>
-              <w:rPr>
-                <w:rFonts w:ascii="Times New Roman" w:hAnsi="Times New Roman" w:cs="Times New Roman"/>
-                <w:sz w:val="24"/>
-                <w:szCs w:val="24"/>
-                <w:u w:val="none"/>
-              </w:rPr>
-              <w:t>carlosss</w:t>
-            </w:r>
-            <w:proofErr w:type="spellEnd"/>
-            <w:proofErr w:type="gramEnd"/>
+              <w:t>Contraseña=”</w:t>
+            </w:r>
+            <w:r>
+              <w:rPr>
+                <w:rFonts w:ascii="Times New Roman" w:hAnsi="Times New Roman" w:cs="Times New Roman"/>
+                <w:sz w:val="24"/>
+                <w:szCs w:val="24"/>
+                <w:u w:val="none"/>
+              </w:rPr>
+              <w:t>tatiii</w:t>
+            </w:r>
             <w:r>
               <w:rPr>
                 <w:rFonts w:ascii="Times New Roman" w:hAnsi="Times New Roman" w:cs="Times New Roman"/>
@@ -4755,10 +4940,10 @@
         <w:tblLook w:val="04A0" w:firstRow="1" w:lastRow="0" w:firstColumn="1" w:lastColumn="0" w:noHBand="0" w:noVBand="1"/>
       </w:tblPr>
       <w:tblGrid>
-        <w:gridCol w:w="2086"/>
-        <w:gridCol w:w="2890"/>
-        <w:gridCol w:w="1785"/>
-        <w:gridCol w:w="2067"/>
+        <w:gridCol w:w="2160"/>
+        <w:gridCol w:w="2663"/>
+        <w:gridCol w:w="1905"/>
+        <w:gridCol w:w="2100"/>
       </w:tblGrid>
       <w:tr>
         <w:tc>
@@ -4925,25 +5110,59 @@
                 <w:u w:val="none"/>
               </w:rPr>
             </w:pPr>
-            <w:proofErr w:type="gramStart"/>
-            <w:r>
-              <w:rPr>
-                <w:rFonts w:ascii="Times New Roman" w:hAnsi="Times New Roman" w:cs="Times New Roman"/>
-                <w:sz w:val="24"/>
-                <w:szCs w:val="24"/>
-                <w:u w:val="none"/>
-              </w:rPr>
-              <w:t>User(</w:t>
-            </w:r>
-            <w:proofErr w:type="gramEnd"/>
-            <w:r>
-              <w:rPr>
-                <w:rFonts w:ascii="Times New Roman" w:hAnsi="Times New Roman" w:cs="Times New Roman"/>
-                <w:sz w:val="24"/>
-                <w:szCs w:val="24"/>
-                <w:u w:val="none"/>
-              </w:rPr>
-              <w:t>“ana456”, “ana@example.com”)</w:t>
+            <w:r>
+              <w:rPr>
+                <w:rFonts w:ascii="Times New Roman" w:hAnsi="Times New Roman" w:cs="Times New Roman"/>
+                <w:sz w:val="24"/>
+                <w:szCs w:val="24"/>
+                <w:u w:val="none"/>
+              </w:rPr>
+              <w:t>User(“</w:t>
+            </w:r>
+            <w:r>
+              <w:rPr>
+                <w:rFonts w:ascii="Times New Roman" w:hAnsi="Times New Roman" w:cs="Times New Roman"/>
+                <w:sz w:val="24"/>
+                <w:szCs w:val="24"/>
+                <w:u w:val="none"/>
+              </w:rPr>
+              <w:t>lucia</w:t>
+            </w:r>
+            <w:r>
+              <w:rPr>
+                <w:rFonts w:ascii="Times New Roman" w:hAnsi="Times New Roman" w:cs="Times New Roman"/>
+                <w:sz w:val="24"/>
+                <w:szCs w:val="24"/>
+                <w:u w:val="none"/>
+              </w:rPr>
+              <w:t>123</w:t>
+            </w:r>
+            <w:r>
+              <w:rPr>
+                <w:rFonts w:ascii="Times New Roman" w:hAnsi="Times New Roman" w:cs="Times New Roman"/>
+                <w:sz w:val="24"/>
+                <w:szCs w:val="24"/>
+                <w:u w:val="none"/>
+              </w:rPr>
+              <w:t>”, “</w:t>
+            </w:r>
+            <w:r>
+              <w:rPr>
+                <w:rFonts w:ascii="Times New Roman" w:hAnsi="Times New Roman" w:cs="Times New Roman"/>
+                <w:sz w:val="24"/>
+                <w:szCs w:val="24"/>
+                <w:u w:val="none"/>
+              </w:rPr>
+              <w:t>lucia</w:t>
+            </w:r>
+            <w:r>
+              <w:rPr>
+                <w:rFonts w:ascii="Times New Roman" w:hAnsi="Times New Roman" w:cs="Times New Roman"/>
+                <w:sz w:val="24"/>
+                <w:szCs w:val="24"/>
+                <w:u w:val="none"/>
+              </w:rPr>
+              <w:t>@example.com”)</w:t>
             </w:r>
           </w:p>
         </w:tc>
@@ -5040,17 +5259,8 @@
                 <w:szCs w:val="24"/>
                 <w:u w:val="none"/>
               </w:rPr>
-              <w:t xml:space="preserve">usuario </w:t>
-            </w:r>
-            <w:r>
-              <w:rPr>
-                <w:rFonts w:ascii="Times New Roman" w:hAnsi="Times New Roman" w:cs="Times New Roman"/>
-                <w:sz w:val="24"/>
-                <w:szCs w:val="24"/>
-                <w:u w:val="none"/>
-              </w:rPr>
               <w:lastRenderedPageBreak/>
-              <w:t>con correo inexistente al igual que el usuario</w:t>
+              <w:t>usuario con correo inexistente al igual que el usuario</w:t>
             </w:r>
           </w:p>
         </w:tc>
@@ -5069,7 +5279,6 @@
                 <w:u w:val="none"/>
               </w:rPr>
             </w:pPr>
-            <w:proofErr w:type="gramStart"/>
             <w:r>
               <w:rPr>
                 <w:rFonts w:ascii="Times New Roman" w:hAnsi="Times New Roman" w:cs="Times New Roman"/>
@@ -5078,26 +5287,43 @@
                 <w:u w:val="none"/>
               </w:rPr>
               <w:lastRenderedPageBreak/>
-              <w:t>User(</w:t>
-            </w:r>
-            <w:proofErr w:type="gramEnd"/>
-            <w:r>
-              <w:rPr>
-                <w:rFonts w:ascii="Times New Roman" w:hAnsi="Times New Roman" w:cs="Times New Roman"/>
-                <w:sz w:val="24"/>
-                <w:szCs w:val="24"/>
-                <w:u w:val="none"/>
-              </w:rPr>
-              <w:t>“ana45”, “ana</w:t>
-            </w:r>
-            <w:r>
-              <w:rPr>
-                <w:rFonts w:ascii="Times New Roman" w:hAnsi="Times New Roman" w:cs="Times New Roman"/>
-                <w:sz w:val="24"/>
-                <w:szCs w:val="24"/>
-                <w:u w:val="none"/>
-              </w:rPr>
-              <w:t>2323</w:t>
+              <w:t>User(“</w:t>
+            </w:r>
+            <w:r>
+              <w:rPr>
+                <w:rFonts w:ascii="Times New Roman" w:hAnsi="Times New Roman" w:cs="Times New Roman"/>
+                <w:sz w:val="24"/>
+                <w:szCs w:val="24"/>
+                <w:u w:val="none"/>
+              </w:rPr>
+              <w:t>lucia123</w:t>
+            </w:r>
+            <w:r>
+              <w:rPr>
+                <w:rFonts w:ascii="Times New Roman" w:hAnsi="Times New Roman" w:cs="Times New Roman"/>
+                <w:sz w:val="24"/>
+                <w:szCs w:val="24"/>
+                <w:u w:val="none"/>
+              </w:rPr>
+              <w:t>”, “</w:t>
+            </w:r>
+            <w:r>
+              <w:rPr>
+                <w:rFonts w:ascii="Times New Roman" w:hAnsi="Times New Roman" w:cs="Times New Roman"/>
+                <w:sz w:val="24"/>
+                <w:szCs w:val="24"/>
+                <w:u w:val="none"/>
+              </w:rPr>
+              <w:t>lucia</w:t>
+            </w:r>
+            <w:r>
+              <w:rPr>
+                <w:rFonts w:ascii="Times New Roman" w:hAnsi="Times New Roman" w:cs="Times New Roman"/>
+                <w:sz w:val="24"/>
+                <w:szCs w:val="24"/>
+                <w:u w:val="none"/>
+              </w:rPr>
+              <w:t>2</w:t>
             </w:r>
             <w:r>
               <w:rPr>
@@ -5182,27 +5408,7 @@
                 <w:szCs w:val="24"/>
                 <w:u w:val="none"/>
               </w:rPr>
-              <w:t xml:space="preserve">Se obtiene </w:t>
-            </w:r>
-            <w:proofErr w:type="spellStart"/>
-            <w:r>
-              <w:rPr>
-                <w:rFonts w:ascii="Times New Roman" w:hAnsi="Times New Roman" w:cs="Times New Roman"/>
-                <w:sz w:val="24"/>
-                <w:szCs w:val="24"/>
-                <w:u w:val="none"/>
-              </w:rPr>
-              <w:t>null</w:t>
-            </w:r>
-            <w:proofErr w:type="spellEnd"/>
-            <w:r>
-              <w:rPr>
-                <w:rFonts w:ascii="Times New Roman" w:hAnsi="Times New Roman" w:cs="Times New Roman"/>
-                <w:sz w:val="24"/>
-                <w:szCs w:val="24"/>
-                <w:u w:val="none"/>
-              </w:rPr>
-              <w:t xml:space="preserve"> porque se cumple la condición del </w:t>
+              <w:t xml:space="preserve">Se obtiene null porque se cumple </w:t>
             </w:r>
             <w:r>
               <w:rPr>
@@ -5212,7 +5418,7 @@
                 <w:u w:val="none"/>
               </w:rPr>
               <w:lastRenderedPageBreak/>
-              <w:t>método fin</w:t>
+              <w:t>la condición del método fin</w:t>
             </w:r>
             <w:r>
               <w:rPr>
@@ -5647,7 +5853,7 @@
                 <w:szCs w:val="24"/>
                 <w:u w:val="none"/>
               </w:rPr>
-              <w:t xml:space="preserve">Se pasa como argumento al </w:t>
+              <w:t xml:space="preserve">Se pasa como </w:t>
             </w:r>
             <w:r>
               <w:rPr>
@@ -5657,7 +5863,7 @@
                 <w:u w:val="none"/>
               </w:rPr>
               <w:lastRenderedPageBreak/>
-              <w:t xml:space="preserve">método para verificar que es factorial el numero 0 </w:t>
+              <w:t xml:space="preserve">argumento al método para verificar que es factorial el numero 0 </w:t>
             </w:r>
           </w:p>
         </w:tc>
@@ -5913,25 +6119,14 @@
                 <w:u w:val="none"/>
               </w:rPr>
             </w:pPr>
-            <w:proofErr w:type="gramStart"/>
-            <w:r>
-              <w:rPr>
-                <w:rFonts w:ascii="Times New Roman" w:hAnsi="Times New Roman" w:cs="Times New Roman"/>
-                <w:sz w:val="24"/>
-                <w:szCs w:val="24"/>
-                <w:u w:val="none"/>
-              </w:rPr>
-              <w:t>El test</w:t>
-            </w:r>
-            <w:proofErr w:type="gramEnd"/>
-            <w:r>
-              <w:rPr>
-                <w:rFonts w:ascii="Times New Roman" w:hAnsi="Times New Roman" w:cs="Times New Roman"/>
-                <w:sz w:val="24"/>
-                <w:szCs w:val="24"/>
-                <w:u w:val="none"/>
-              </w:rPr>
-              <w:t xml:space="preserve"> da un error de aserción porque el algoritmo </w:t>
+            <w:r>
+              <w:rPr>
+                <w:rFonts w:ascii="Times New Roman" w:hAnsi="Times New Roman" w:cs="Times New Roman"/>
+                <w:sz w:val="24"/>
+                <w:szCs w:val="24"/>
+                <w:u w:val="none"/>
+              </w:rPr>
+              <w:t xml:space="preserve">El test da un error de aserción porque el algoritmo </w:t>
             </w:r>
             <w:r>
               <w:rPr>
@@ -5949,27 +6144,7 @@
                 <w:szCs w:val="24"/>
                 <w:u w:val="none"/>
               </w:rPr>
-              <w:t xml:space="preserve"> que </w:t>
-            </w:r>
-            <w:proofErr w:type="gramStart"/>
-            <w:r>
-              <w:rPr>
-                <w:rFonts w:ascii="Times New Roman" w:hAnsi="Times New Roman" w:cs="Times New Roman"/>
-                <w:sz w:val="24"/>
-                <w:szCs w:val="24"/>
-                <w:u w:val="none"/>
-              </w:rPr>
-              <w:t>el factorial</w:t>
-            </w:r>
-            <w:proofErr w:type="gramEnd"/>
-            <w:r>
-              <w:rPr>
-                <w:rFonts w:ascii="Times New Roman" w:hAnsi="Times New Roman" w:cs="Times New Roman"/>
-                <w:sz w:val="24"/>
-                <w:szCs w:val="24"/>
-                <w:u w:val="none"/>
-              </w:rPr>
-              <w:t xml:space="preserve"> no es el mismo al que se espera en la prueba. </w:t>
+              <w:t xml:space="preserve"> que el factorial no es el mismo al que se espera en la prueba. </w:t>
             </w:r>
           </w:p>
         </w:tc>

</xml_diff>